<commit_message>
Updating the installation doc and Robotic Greeter Codes documents
</commit_message>
<xml_diff>
--- a/Installation_Documents/Python_Installation/Python_Version_1.docx
+++ b/Installation_Documents/Python_Installation/Python_Version_1.docx
@@ -1019,7 +1019,7 @@
           <w:color w:val="000000" w:themeColor="text1"/>
           <w:lang w:eastAsia="en-CA"/>
         </w:rPr>
-        <w:t>Once you have chosen and downloaded an installer, simply run it by double-clicking on the downloaded file. A dialog should appear that looks something like this:</w:t>
+        <w:t>Once you have chosen and downloaded an installer, run it by double-clicking on the downloaded file. A dialog should appear that looks something like this:</w:t>
       </w:r>
     </w:p>
     <w:p>
@@ -1607,7 +1607,15 @@
           <w:color w:val="000000" w:themeColor="text1"/>
           <w:lang w:eastAsia="en-CA"/>
         </w:rPr>
-        <w:t>Verify it</w:t>
+        <w:t>Please v</w:t>
+      </w:r>
+      <w:r>
+        <w:rPr>
+          <w:rFonts w:ascii="Arial" w:eastAsia="Times New Roman" w:hAnsi="Arial" w:cs="Arial"/>
+          <w:color w:val="000000" w:themeColor="text1"/>
+          <w:lang w:eastAsia="en-CA"/>
+        </w:rPr>
+        <w:t>erify it</w:t>
       </w:r>
     </w:p>
     <w:p>

</xml_diff>